<commit_message>
first success populating word doc template with llm's output
</commit_message>
<xml_diff>
--- a/dynamic_table.docx
+++ b/dynamic_table.docx
@@ -3,41 +3,62 @@
 <w:document xmlns:wpc="http://schemas.microsoft.com/office/word/2010/wordprocessingCanvas" xmlns:cx="http://schemas.microsoft.com/office/drawing/2014/chartex" xmlns:cx1="http://schemas.microsoft.com/office/drawing/2015/9/8/chartex" xmlns:cx2="http://schemas.microsoft.com/office/drawing/2015/10/21/chartex" xmlns:cx3="http://schemas.microsoft.com/office/drawing/2016/5/9/chartex" xmlns:cx4="http://schemas.microsoft.com/office/drawing/2016/5/10/chartex" xmlns:cx5="http://schemas.microsoft.com/office/drawing/2016/5/11/chartex" xmlns:cx6="http://schemas.microsoft.com/office/drawing/2016/5/12/chartex" xmlns:cx7="http://schemas.microsoft.com/office/drawing/2016/5/13/chartex" xmlns:cx8="http://schemas.microsoft.com/office/drawing/2016/5/14/chartex" xmlns:mc="http://schemas.openxmlformats.org/markup-compatibility/2006" xmlns:aink="http://schemas.microsoft.com/office/drawing/2016/ink" xmlns:am3d="http://schemas.microsoft.com/office/drawing/2017/model3d" xmlns:o="urn:schemas-microsoft-com:office:office" xmlns:oel="http://schemas.microsoft.com/office/2019/extlst" xmlns:r="http://schemas.openxmlformats.org/officeDocument/2006/relationships" xmlns:m="http://schemas.openxmlformats.org/officeDocument/2006/math" xmlns:v="urn:schemas-microsoft-com:vml" xmlns:wp14="http://schemas.microsoft.com/office/word/2010/wordprocessingDrawing" xmlns:wp="http://schemas.openxmlformats.org/drawingml/2006/wordprocessingDrawing" xmlns:w10="urn:schemas-microsoft-com:office:word" xmlns:w="http://schemas.openxmlformats.org/wordprocessingml/2006/main" xmlns:w14="http://schemas.microsoft.com/office/word/2010/wordml" xmlns:w15="http://schemas.microsoft.com/office/word/2012/wordml" xmlns:w16cex="http://schemas.microsoft.com/office/word/2018/wordml/cex" xmlns:w16cid="http://schemas.microsoft.com/office/word/2016/wordml/cid" xmlns:w16="http://schemas.microsoft.com/office/word/2018/wordml" xmlns:w16sdtdh="http://schemas.microsoft.com/office/word/2020/wordml/sdtdatahash" xmlns:w16se="http://schemas.microsoft.com/office/word/2015/wordml/symex" xmlns:wpg="http://schemas.microsoft.com/office/word/2010/wordprocessingGroup" xmlns:wpi="http://schemas.microsoft.com/office/word/2010/wordprocessingInk" xmlns:wne="http://schemas.microsoft.com/office/word/2006/wordml" xmlns:wps="http://schemas.microsoft.com/office/word/2010/wordprocessingShape" mc:Ignorable="w14 w15 w16se w16cid w16 w16cex w16sdtdh wp14">
   <w:body>
     <w:p>
-      <w:proofErr w:type="gramStart"/>
-      <w:r>
-        <w:t>{{ Company</w:t>
-      </w:r>
-      <w:proofErr w:type="gramEnd"/>
+      <w:r>
+        <w:t xml:space="preserve">Meeting </w:t>
+      </w:r>
+      <w:r>
+        <w:t>D</w:t>
+      </w:r>
+      <w:r>
+        <w:t xml:space="preserve">ate: </w:t>
+      </w:r>
+      <w:r>
+        <w:t xml:space="preserve">{{ </w:t>
+      </w:r>
+      <w:r>
+        <w:t>meeting_date</w:t>
+      </w:r>
       <w:r>
         <w:t xml:space="preserve"> }}</w:t>
       </w:r>
-      <w:r>
-        <w:tab/>
-      </w:r>
-      <w:r>
-        <w:tab/>
-      </w:r>
-      <w:r>
-        <w:tab/>
-      </w:r>
-      <w:r>
-        <w:tab/>
-      </w:r>
-      <w:r>
-        <w:tab/>
-      </w:r>
-      <w:r>
-        <w:tab/>
-      </w:r>
-      <w:r>
-        <w:tab/>
-      </w:r>
-      <w:r>
-        <w:tab/>
-      </w:r>
-      <w:r>
-        <w:tab/>
-        <w:t xml:space="preserve">            {{ date }}</w:t>
+    </w:p>
+    <w:p>
+      <w:r>
+        <w:t xml:space="preserve">Meeting </w:t>
+      </w:r>
+      <w:r>
+        <w:t>T</w:t>
+      </w:r>
+      <w:r>
+        <w:t>ime:</w:t>
+      </w:r>
+      <w:r>
+        <w:t xml:space="preserve"> {{ start_time }}</w:t>
+      </w:r>
+      <w:r>
+        <w:t xml:space="preserve"> to {{ end_time }}</w:t>
+      </w:r>
+    </w:p>
+    <w:p>
+      <w:r>
+        <w:t xml:space="preserve">Attended </w:t>
+      </w:r>
+      <w:r>
+        <w:t>B</w:t>
+      </w:r>
+      <w:r>
+        <w:t xml:space="preserve">y: </w:t>
+      </w:r>
+    </w:p>
+    <w:p>
+      <w:r>
+        <w:t xml:space="preserve">{{ </w:t>
+      </w:r>
+      <w:r>
+        <w:t>attendees_list</w:t>
+      </w:r>
+      <w:r>
+        <w:t xml:space="preserve"> }}</w:t>
       </w:r>
     </w:p>
     <w:tbl>
@@ -47,64 +68,11 @@
         <w:tblLook w:val="04A0" w:firstRow="1" w:lastRow="0" w:firstColumn="1" w:lastColumn="0" w:noHBand="0" w:noVBand="1"/>
       </w:tblPr>
       <w:tblGrid>
-        <w:gridCol w:w="2157"/>
-        <w:gridCol w:w="2157"/>
-        <w:gridCol w:w="2158"/>
-        <w:gridCol w:w="2158"/>
+        <w:gridCol w:w="2523"/>
+        <w:gridCol w:w="2305"/>
+        <w:gridCol w:w="1909"/>
+        <w:gridCol w:w="1893"/>
       </w:tblGrid>
-      <w:tr>
-        <w:tc>
-          <w:tcPr>
-            <w:tcW w:w="2157" w:type="dxa"/>
-          </w:tcPr>
-          <w:p>
-            <w:r>
-              <w:t>Stock data</w:t>
-            </w:r>
-          </w:p>
-        </w:tc>
-        <w:tc>
-          <w:tcPr>
-            <w:tcW w:w="6473" w:type="dxa"/>
-            <w:gridSpan w:val="3"/>
-          </w:tcPr>
-          <w:p>
-            <w:r>
-              <w:t xml:space="preserve">{% </w:t>
-            </w:r>
-            <w:proofErr w:type="spellStart"/>
-            <w:r>
-              <w:t>colspan</w:t>
-            </w:r>
-            <w:proofErr w:type="spellEnd"/>
-            <w:r>
-              <w:t xml:space="preserve"> </w:t>
-            </w:r>
-            <w:proofErr w:type="spellStart"/>
-            <w:r>
-              <w:t>col_labels</w:t>
-            </w:r>
-            <w:r>
-              <w:t>|</w:t>
-            </w:r>
-            <w:r>
-              <w:t>count</w:t>
-            </w:r>
-            <w:proofErr w:type="spellEnd"/>
-            <w:r>
-              <w:t xml:space="preserve"> </w:t>
-            </w:r>
-            <w:proofErr w:type="gramStart"/>
-            <w:r>
-              <w:t>%}Type</w:t>
-            </w:r>
-            <w:proofErr w:type="gramEnd"/>
-            <w:r>
-              <w:t xml:space="preserve"> of Stocks</w:t>
-            </w:r>
-          </w:p>
-        </w:tc>
-      </w:tr>
       <w:tr>
         <w:tc>
           <w:tcPr>
@@ -114,27 +82,92 @@
         </w:tc>
         <w:tc>
           <w:tcPr>
+            <w:tcW w:w="6473" w:type="dxa"/>
+            <w:gridSpan w:val="3"/>
+          </w:tcPr>
+          <w:p>
+            <w:pPr>
+              <w:rPr>
+                <w:i/>
+                <w:iCs/>
+              </w:rPr>
+            </w:pPr>
+            <w:r>
+              <w:rPr>
+                <w:i/>
+                <w:iCs/>
+              </w:rPr>
+              <w:t>{% colspan col_labels</w:t>
+            </w:r>
+            <w:r>
+              <w:rPr>
+                <w:i/>
+                <w:iCs/>
+              </w:rPr>
+              <w:t>|</w:t>
+            </w:r>
+            <w:r>
+              <w:rPr>
+                <w:i/>
+                <w:iCs/>
+              </w:rPr>
+              <w:t>count %}</w:t>
+            </w:r>
+            <w:r>
+              <w:rPr>
+                <w:i/>
+                <w:iCs/>
+              </w:rPr>
+              <w:t xml:space="preserve"> </w:t>
+            </w:r>
+            <w:r>
+              <w:rPr>
+                <w:i/>
+                <w:iCs/>
+              </w:rPr>
+              <w:t>&lt;insert main header here&gt;</w:t>
+            </w:r>
+          </w:p>
+        </w:tc>
+      </w:tr>
+      <w:tr>
+        <w:tc>
+          <w:tcPr>
             <w:tcW w:w="2157" w:type="dxa"/>
           </w:tcPr>
           <w:p>
-            <w:r>
-              <w:t>{%</w:t>
-            </w:r>
-            <w:proofErr w:type="spellStart"/>
-            <w:r>
-              <w:t>tc</w:t>
-            </w:r>
-            <w:proofErr w:type="spellEnd"/>
-            <w:r>
-              <w:t xml:space="preserve"> for col in </w:t>
-            </w:r>
-            <w:proofErr w:type="spellStart"/>
-            <w:r>
-              <w:t>col_labels</w:t>
-            </w:r>
-            <w:proofErr w:type="spellEnd"/>
-            <w:r>
-              <w:t xml:space="preserve"> %}</w:t>
+            <w:pPr>
+              <w:rPr>
+                <w:b/>
+                <w:bCs/>
+              </w:rPr>
+            </w:pPr>
+            <w:r>
+              <w:rPr>
+                <w:b/>
+                <w:bCs/>
+              </w:rPr>
+              <w:t>Agenda</w:t>
+            </w:r>
+          </w:p>
+        </w:tc>
+        <w:tc>
+          <w:tcPr>
+            <w:tcW w:w="2157" w:type="dxa"/>
+          </w:tcPr>
+          <w:p>
+            <w:pPr>
+              <w:rPr>
+                <w:b/>
+                <w:bCs/>
+              </w:rPr>
+            </w:pPr>
+            <w:r>
+              <w:rPr>
+                <w:b/>
+                <w:bCs/>
+              </w:rPr>
+              <w:t>{%tc for col in col_labels %}</w:t>
             </w:r>
           </w:p>
         </w:tc>
@@ -143,8 +176,32 @@
             <w:tcW w:w="2158" w:type="dxa"/>
           </w:tcPr>
           <w:p>
-            <w:r>
-              <w:t>{{col }}</w:t>
+            <w:pPr>
+              <w:rPr>
+                <w:b/>
+                <w:bCs/>
+              </w:rPr>
+            </w:pPr>
+            <w:r>
+              <w:rPr>
+                <w:b/>
+                <w:bCs/>
+              </w:rPr>
+              <w:t>{{</w:t>
+            </w:r>
+            <w:r>
+              <w:rPr>
+                <w:b/>
+                <w:bCs/>
+              </w:rPr>
+              <w:t xml:space="preserve"> </w:t>
+            </w:r>
+            <w:r>
+              <w:rPr>
+                <w:b/>
+                <w:bCs/>
+              </w:rPr>
+              <w:t>col }}</w:t>
             </w:r>
           </w:p>
         </w:tc>
@@ -153,24 +210,18 @@
             <w:tcW w:w="2158" w:type="dxa"/>
           </w:tcPr>
           <w:p>
-            <w:r>
-              <w:t>{%</w:t>
-            </w:r>
-            <w:proofErr w:type="spellStart"/>
-            <w:r>
-              <w:t>tc</w:t>
-            </w:r>
-            <w:proofErr w:type="spellEnd"/>
-            <w:r>
-              <w:t xml:space="preserve"> </w:t>
-            </w:r>
-            <w:proofErr w:type="spellStart"/>
-            <w:r>
-              <w:t>endfor</w:t>
-            </w:r>
-            <w:proofErr w:type="spellEnd"/>
-            <w:r>
-              <w:t xml:space="preserve"> %}</w:t>
+            <w:pPr>
+              <w:rPr>
+                <w:b/>
+                <w:bCs/>
+              </w:rPr>
+            </w:pPr>
+            <w:r>
+              <w:rPr>
+                <w:b/>
+                <w:bCs/>
+              </w:rPr>
+              <w:t>{%tc endfor %}</w:t>
             </w:r>
           </w:p>
         </w:tc>
@@ -183,15 +234,7 @@
           </w:tcPr>
           <w:p>
             <w:r>
-              <w:t xml:space="preserve">{%tr for item in </w:t>
-            </w:r>
-            <w:proofErr w:type="spellStart"/>
-            <w:r>
-              <w:t>tbl_contents</w:t>
-            </w:r>
-            <w:proofErr w:type="spellEnd"/>
-            <w:r>
-              <w:t xml:space="preserve"> %}</w:t>
+              <w:t>{%tr for item in tbl_contents %}</w:t>
             </w:r>
           </w:p>
         </w:tc>
@@ -203,29 +246,11 @@
           </w:tcPr>
           <w:p>
             <w:r>
-              <w:t xml:space="preserve">{% </w:t>
-            </w:r>
-            <w:proofErr w:type="spellStart"/>
-            <w:r>
-              <w:t>cellbg</w:t>
-            </w:r>
-            <w:proofErr w:type="spellEnd"/>
-            <w:r>
-              <w:t xml:space="preserve"> item.bg %} </w:t>
-            </w:r>
-            <w:proofErr w:type="gramStart"/>
-            <w:r>
-              <w:t xml:space="preserve">{{ </w:t>
-            </w:r>
-            <w:proofErr w:type="spellStart"/>
-            <w:r>
-              <w:t>item</w:t>
-            </w:r>
-            <w:proofErr w:type="gramEnd"/>
-            <w:r>
-              <w:t>.label</w:t>
-            </w:r>
-            <w:proofErr w:type="spellEnd"/>
+              <w:t>{% cellbg item.bg %} {{ item.</w:t>
+            </w:r>
+            <w:r>
+              <w:t>task_description</w:t>
+            </w:r>
             <w:r>
               <w:t xml:space="preserve"> }}</w:t>
             </w:r>
@@ -237,23 +262,17 @@
           </w:tcPr>
           <w:p>
             <w:r>
-              <w:t>{%</w:t>
-            </w:r>
-            <w:proofErr w:type="spellStart"/>
-            <w:r>
-              <w:t>tc</w:t>
-            </w:r>
-            <w:proofErr w:type="spellEnd"/>
-            <w:r>
-              <w:t xml:space="preserve"> for col in </w:t>
-            </w:r>
-            <w:proofErr w:type="spellStart"/>
-            <w:proofErr w:type="gramStart"/>
-            <w:r>
-              <w:t>item.cols</w:t>
-            </w:r>
-            <w:proofErr w:type="spellEnd"/>
-            <w:proofErr w:type="gramEnd"/>
+              <w:t xml:space="preserve">{%tc for </w:t>
+            </w:r>
+            <w:r>
+              <w:t>info</w:t>
+            </w:r>
+            <w:r>
+              <w:t xml:space="preserve"> in item.</w:t>
+            </w:r>
+            <w:r>
+              <w:t>additional_info</w:t>
+            </w:r>
             <w:r>
               <w:t xml:space="preserve"> %}</w:t>
             </w:r>
@@ -265,31 +284,16 @@
           </w:tcPr>
           <w:p>
             <w:r>
-              <w:t xml:space="preserve">{% </w:t>
-            </w:r>
-            <w:proofErr w:type="spellStart"/>
-            <w:r>
-              <w:t>cellbg</w:t>
-            </w:r>
-            <w:proofErr w:type="spellEnd"/>
-            <w:r>
-              <w:t xml:space="preserve"> item.bg %} </w:t>
-            </w:r>
-            <w:proofErr w:type="gramStart"/>
-            <w:r>
-              <w:t xml:space="preserve">{{ </w:t>
-            </w:r>
-            <w:proofErr w:type="spellStart"/>
-            <w:r>
-              <w:t>item</w:t>
-            </w:r>
-            <w:proofErr w:type="gramEnd"/>
-            <w:r>
-              <w:t>.label</w:t>
-            </w:r>
-            <w:proofErr w:type="spellEnd"/>
-            <w:r>
-              <w:t xml:space="preserve"> }}</w:t>
+              <w:t xml:space="preserve">{% cellbg item.bg %} {{ </w:t>
+            </w:r>
+            <w:r>
+              <w:t>info</w:t>
+            </w:r>
+            <w:r>
+              <w:t xml:space="preserve"> </w:t>
+            </w:r>
+            <w:r>
+              <w:t>}}</w:t>
             </w:r>
           </w:p>
         </w:tc>
@@ -299,23 +303,7 @@
           </w:tcPr>
           <w:p>
             <w:r>
-              <w:t>{%</w:t>
-            </w:r>
-            <w:proofErr w:type="spellStart"/>
-            <w:r>
-              <w:t>tc</w:t>
-            </w:r>
-            <w:proofErr w:type="spellEnd"/>
-            <w:r>
-              <w:t xml:space="preserve"> </w:t>
-            </w:r>
-            <w:proofErr w:type="spellStart"/>
-            <w:r>
-              <w:t>endfor</w:t>
-            </w:r>
-            <w:proofErr w:type="spellEnd"/>
-            <w:r>
-              <w:t xml:space="preserve"> %}</w:t>
+              <w:t>{%tc endfor %}</w:t>
             </w:r>
           </w:p>
         </w:tc>
@@ -333,7 +321,6 @@
             <w:r>
               <w:t xml:space="preserve">r </w:t>
             </w:r>
-            <w:proofErr w:type="spellStart"/>
             <w:r>
               <w:t>end</w:t>
             </w:r>
@@ -341,11 +328,7 @@
               <w:t>f</w:t>
             </w:r>
             <w:r>
-              <w:t>or</w:t>
-            </w:r>
-            <w:proofErr w:type="spellEnd"/>
-            <w:r>
-              <w:t xml:space="preserve"> %}</w:t>
+              <w:t>or %}</w:t>
             </w:r>
           </w:p>
         </w:tc>

</xml_diff>